<commit_message>
Adding word doc in docx format
</commit_message>
<xml_diff>
--- a/Devops Assignment 1 .docx
+++ b/Devops Assignment 1 .docx
@@ -1190,6 +1190,20 @@
           </wp:inline>
         </w:drawing>
       </w:r>
+    </w:p>
+    <w:p>
+      <w:pPr>
+        <w:rPr>
+          <w:lang w:val="en-US"/>
+        </w:rPr>
+      </w:pPr>
+    </w:p>
+    <w:p>
+      <w:pPr>
+        <w:rPr>
+          <w:lang w:val="en-US"/>
+        </w:rPr>
+      </w:pPr>
     </w:p>
     <w:sectPr>
       <w:pgSz w:w="11906" w:h="16838"/>

</xml_diff>